<commit_message>
H1C has the filter
</commit_message>
<xml_diff>
--- a/test.docx
+++ b/test.docx
@@ -8,21 +8,19 @@
         <w:tblLook w:firstColumn="1" w:firstRow="1" w:lastColumn="0" w:lastRow="0" w:noHBand="0" w:noVBand="1" w:val="04A0"/>
       </w:tblPr>
       <w:tblGrid>
-        <w:gridCol w:w="864"/>
-        <w:gridCol w:w="864"/>
-        <w:gridCol w:w="864"/>
-        <w:gridCol w:w="864"/>
-        <w:gridCol w:w="864"/>
-        <w:gridCol w:w="864"/>
-        <w:gridCol w:w="864"/>
-        <w:gridCol w:w="864"/>
-        <w:gridCol w:w="864"/>
-        <w:gridCol w:w="864"/>
+        <w:gridCol w:w="1080"/>
+        <w:gridCol w:w="1080"/>
+        <w:gridCol w:w="1080"/>
+        <w:gridCol w:w="1080"/>
+        <w:gridCol w:w="1080"/>
+        <w:gridCol w:w="1080"/>
+        <w:gridCol w:w="1080"/>
+        <w:gridCol w:w="1080"/>
       </w:tblGrid>
       <w:tr>
         <w:tc>
           <w:tcPr>
-            <w:tcW w:type="dxa" w:w="864"/>
+            <w:tcW w:type="dxa" w:w="1080"/>
           </w:tcPr>
           <w:p>
             <w:r>
@@ -32,7 +30,7 @@
         </w:tc>
         <w:tc>
           <w:tcPr>
-            <w:tcW w:type="dxa" w:w="864"/>
+            <w:tcW w:type="dxa" w:w="1080"/>
           </w:tcPr>
           <w:p>
             <w:r>
@@ -42,7 +40,7 @@
         </w:tc>
         <w:tc>
           <w:tcPr>
-            <w:tcW w:type="dxa" w:w="864"/>
+            <w:tcW w:type="dxa" w:w="1080"/>
           </w:tcPr>
           <w:p>
             <w:r>
@@ -52,7 +50,7 @@
         </w:tc>
         <w:tc>
           <w:tcPr>
-            <w:tcW w:type="dxa" w:w="864"/>
+            <w:tcW w:type="dxa" w:w="1080"/>
           </w:tcPr>
           <w:p>
             <w:r>
@@ -62,7 +60,7 @@
         </w:tc>
         <w:tc>
           <w:tcPr>
-            <w:tcW w:type="dxa" w:w="864"/>
+            <w:tcW w:type="dxa" w:w="1080"/>
           </w:tcPr>
           <w:p>
             <w:r>
@@ -72,7 +70,7 @@
         </w:tc>
         <w:tc>
           <w:tcPr>
-            <w:tcW w:type="dxa" w:w="864"/>
+            <w:tcW w:type="dxa" w:w="1080"/>
           </w:tcPr>
           <w:p>
             <w:r>
@@ -82,27 +80,7 @@
         </w:tc>
         <w:tc>
           <w:tcPr>
-            <w:tcW w:type="dxa" w:w="864"/>
-          </w:tcPr>
-          <w:p>
-            <w:r>
-              <w:t>nump</w:t>
-            </w:r>
-          </w:p>
-        </w:tc>
-        <w:tc>
-          <w:tcPr>
-            <w:tcW w:type="dxa" w:w="864"/>
-          </w:tcPr>
-          <w:p>
-            <w:r>
-              <w:t>mfgf</w:t>
-            </w:r>
-          </w:p>
-        </w:tc>
-        <w:tc>
-          <w:tcPr>
-            <w:tcW w:type="dxa" w:w="864"/>
+            <w:tcW w:type="dxa" w:w="1080"/>
           </w:tcPr>
           <w:p>
             <w:r>
@@ -112,7 +90,7 @@
         </w:tc>
         <w:tc>
           <w:tcPr>
-            <w:tcW w:type="dxa" w:w="864"/>
+            <w:tcW w:type="dxa" w:w="1080"/>
           </w:tcPr>
           <w:p>
             <w:r>
@@ -124,7 +102,7 @@
       <w:tr>
         <w:tc>
           <w:tcPr>
-            <w:tcW w:type="dxa" w:w="864"/>
+            <w:tcW w:type="dxa" w:w="1080"/>
           </w:tcPr>
           <w:p>
             <w:r>
@@ -134,87 +112,67 @@
         </w:tc>
         <w:tc>
           <w:tcPr>
-            <w:tcW w:type="dxa" w:w="864"/>
+            <w:tcW w:type="dxa" w:w="1080"/>
           </w:tcPr>
           <w:p>
             <w:r>
-              <w:t>0.01584085331805155</w:t>
+              <w:t>0.26</w:t>
             </w:r>
           </w:p>
         </w:tc>
         <w:tc>
           <w:tcPr>
-            <w:tcW w:type="dxa" w:w="864"/>
+            <w:tcW w:type="dxa" w:w="1080"/>
           </w:tcPr>
           <w:p>
             <w:r>
-              <w:t>0.19097800707435075</w:t>
+              <w:t>0.27</w:t>
             </w:r>
           </w:p>
         </w:tc>
         <w:tc>
           <w:tcPr>
-            <w:tcW w:type="dxa" w:w="864"/>
+            <w:tcW w:type="dxa" w:w="1080"/>
           </w:tcPr>
           <w:p>
             <w:r>
-              <w:t>-0.09780947970859676</w:t>
+              <w:t>-0.16</w:t>
             </w:r>
           </w:p>
         </w:tc>
         <w:tc>
           <w:tcPr>
-            <w:tcW w:type="dxa" w:w="864"/>
+            <w:tcW w:type="dxa" w:w="1080"/>
           </w:tcPr>
           <w:p>
             <w:r>
-              <w:t>-0.03020748256298876</w:t>
+              <w:t>-0.04</w:t>
             </w:r>
           </w:p>
         </w:tc>
         <w:tc>
           <w:tcPr>
-            <w:tcW w:type="dxa" w:w="864"/>
+            <w:tcW w:type="dxa" w:w="1080"/>
           </w:tcPr>
           <w:p>
             <w:r>
-              <w:t>0.0011958977748229244</w:t>
+              <w:t>0.05</w:t>
             </w:r>
           </w:p>
         </w:tc>
         <w:tc>
           <w:tcPr>
-            <w:tcW w:type="dxa" w:w="864"/>
+            <w:tcW w:type="dxa" w:w="1080"/>
           </w:tcPr>
           <w:p>
             <w:r>
-              <w:t>-0.057925670436484965</w:t>
+              <w:t>-0.27</w:t>
             </w:r>
           </w:p>
         </w:tc>
         <w:tc>
           <w:tcPr>
-            <w:tcW w:type="dxa" w:w="864"/>
-          </w:tcPr>
-          <w:p>
-            <w:r>
-              <w:t>-0.03970600353423059</w:t>
-            </w:r>
-          </w:p>
-        </w:tc>
-        <w:tc>
-          <w:tcPr>
-            <w:tcW w:type="dxa" w:w="864"/>
-          </w:tcPr>
-          <w:p>
-            <w:r>
-              <w:t>-0.1909780070743519</w:t>
-            </w:r>
-          </w:p>
-        </w:tc>
-        <w:tc>
-          <w:tcPr>
-            <w:tcW w:type="dxa" w:w="864"/>
+            <w:tcW w:type="dxa" w:w="1080"/>
           </w:tcPr>
           <w:p>
             <w:r>
@@ -226,17 +184,17 @@
       <w:tr>
         <w:tc>
           <w:tcPr>
-            <w:tcW w:type="dxa" w:w="864"/>
+            <w:tcW w:type="dxa" w:w="1080"/>
           </w:tcPr>
           <w:p>
             <w:r>
-              <w:t>0.01584085331805155</w:t>
+              <w:t>0.26</w:t>
             </w:r>
           </w:p>
         </w:tc>
         <w:tc>
           <w:tcPr>
-            <w:tcW w:type="dxa" w:w="864"/>
+            <w:tcW w:type="dxa" w:w="1080"/>
           </w:tcPr>
           <w:p>
             <w:r>
@@ -246,77 +204,57 @@
         </w:tc>
         <w:tc>
           <w:tcPr>
-            <w:tcW w:type="dxa" w:w="864"/>
+            <w:tcW w:type="dxa" w:w="1080"/>
           </w:tcPr>
           <w:p>
             <w:r>
-              <w:t>-0.01175167072439192</w:t>
+              <w:t>0.14</w:t>
             </w:r>
           </w:p>
         </w:tc>
         <w:tc>
           <w:tcPr>
-            <w:tcW w:type="dxa" w:w="864"/>
+            <w:tcW w:type="dxa" w:w="1080"/>
           </w:tcPr>
           <w:p>
             <w:r>
-              <w:t>-0.16486014400739427</w:t>
+              <w:t>-0.22</w:t>
             </w:r>
           </w:p>
         </w:tc>
         <w:tc>
           <w:tcPr>
-            <w:tcW w:type="dxa" w:w="864"/>
+            <w:tcW w:type="dxa" w:w="1080"/>
           </w:tcPr>
           <w:p>
             <w:r>
-              <w:t>-0.19970295177276687</w:t>
+              <w:t>-0.22</w:t>
             </w:r>
           </w:p>
         </w:tc>
         <w:tc>
           <w:tcPr>
-            <w:tcW w:type="dxa" w:w="864"/>
+            <w:tcW w:type="dxa" w:w="1080"/>
           </w:tcPr>
           <w:p>
             <w:r>
-              <w:t>0.1645867556897806</w:t>
+              <w:t>0.13</w:t>
             </w:r>
           </w:p>
         </w:tc>
         <w:tc>
           <w:tcPr>
-            <w:tcW w:type="dxa" w:w="864"/>
+            <w:tcW w:type="dxa" w:w="1080"/>
           </w:tcPr>
           <w:p>
             <w:r>
-              <w:t>-0.018270151260329947</w:t>
+              <w:t>-0.14</w:t>
             </w:r>
           </w:p>
         </w:tc>
         <w:tc>
           <w:tcPr>
-            <w:tcW w:type="dxa" w:w="864"/>
-          </w:tcPr>
-          <w:p>
-            <w:r>
-              <w:t>-0.1331391361013137</w:t>
-            </w:r>
-          </w:p>
-        </w:tc>
-        <w:tc>
-          <w:tcPr>
-            <w:tcW w:type="dxa" w:w="864"/>
-          </w:tcPr>
-          <w:p>
-            <w:r>
-              <w:t>0.011751670724391898</w:t>
-            </w:r>
-          </w:p>
-        </w:tc>
-        <w:tc>
-          <w:tcPr>
-            <w:tcW w:type="dxa" w:w="864"/>
+            <w:tcW w:type="dxa" w:w="1080"/>
           </w:tcPr>
           <w:p>
             <w:r>
@@ -328,27 +266,27 @@
       <w:tr>
         <w:tc>
           <w:tcPr>
-            <w:tcW w:type="dxa" w:w="864"/>
+            <w:tcW w:type="dxa" w:w="1080"/>
           </w:tcPr>
           <w:p>
             <w:r>
-              <w:t>0.19097800707435075</w:t>
+              <w:t>0.27</w:t>
             </w:r>
           </w:p>
         </w:tc>
         <w:tc>
           <w:tcPr>
-            <w:tcW w:type="dxa" w:w="864"/>
+            <w:tcW w:type="dxa" w:w="1080"/>
           </w:tcPr>
           <w:p>
             <w:r>
-              <w:t>-0.01175167072439192</w:t>
+              <w:t>0.14</w:t>
             </w:r>
           </w:p>
         </w:tc>
         <w:tc>
           <w:tcPr>
-            <w:tcW w:type="dxa" w:w="864"/>
+            <w:tcW w:type="dxa" w:w="1080"/>
           </w:tcPr>
           <w:p>
             <w:r>
@@ -358,67 +296,47 @@
         </w:tc>
         <w:tc>
           <w:tcPr>
-            <w:tcW w:type="dxa" w:w="864"/>
+            <w:tcW w:type="dxa" w:w="1080"/>
           </w:tcPr>
           <w:p>
             <w:r>
-              <w:t>-0.15113571665411663</w:t>
+              <w:t>-0.08</w:t>
             </w:r>
           </w:p>
         </w:tc>
         <w:tc>
           <w:tcPr>
-            <w:tcW w:type="dxa" w:w="864"/>
+            <w:tcW w:type="dxa" w:w="1080"/>
           </w:tcPr>
           <w:p>
             <w:r>
-              <w:t>-0.01848073964606917</w:t>
+              <w:t>0.07</w:t>
             </w:r>
           </w:p>
         </w:tc>
         <w:tc>
           <w:tcPr>
-            <w:tcW w:type="dxa" w:w="864"/>
+            <w:tcW w:type="dxa" w:w="1080"/>
           </w:tcPr>
           <w:p>
             <w:r>
-              <w:t>-0.0664627198394426</w:t>
+              <w:t>-0.04</w:t>
             </w:r>
           </w:p>
         </w:tc>
         <w:tc>
           <w:tcPr>
-            <w:tcW w:type="dxa" w:w="864"/>
+            <w:tcW w:type="dxa" w:w="1080"/>
           </w:tcPr>
           <w:p>
             <w:r>
-              <w:t>0.05290090477479754</w:t>
+              <w:t>-1.0</w:t>
             </w:r>
           </w:p>
         </w:tc>
         <w:tc>
           <w:tcPr>
-            <w:tcW w:type="dxa" w:w="864"/>
-          </w:tcPr>
-          <w:p>
-            <w:r>
-              <w:t>0.20172654959898326</w:t>
-            </w:r>
-          </w:p>
-        </w:tc>
-        <w:tc>
-          <w:tcPr>
-            <w:tcW w:type="dxa" w:w="864"/>
-          </w:tcPr>
-          <w:p>
-            <w:r>
-              <w:t>-1.0000000000000004</w:t>
-            </w:r>
-          </w:p>
-        </w:tc>
-        <w:tc>
-          <w:tcPr>
-            <w:tcW w:type="dxa" w:w="864"/>
+            <w:tcW w:type="dxa" w:w="1080"/>
           </w:tcPr>
           <w:p>
             <w:r>
@@ -430,37 +348,37 @@
       <w:tr>
         <w:tc>
           <w:tcPr>
-            <w:tcW w:type="dxa" w:w="864"/>
+            <w:tcW w:type="dxa" w:w="1080"/>
           </w:tcPr>
           <w:p>
             <w:r>
-              <w:t>-0.09780947970859676</w:t>
+              <w:t>-0.16</w:t>
             </w:r>
           </w:p>
         </w:tc>
         <w:tc>
           <w:tcPr>
-            <w:tcW w:type="dxa" w:w="864"/>
+            <w:tcW w:type="dxa" w:w="1080"/>
           </w:tcPr>
           <w:p>
             <w:r>
-              <w:t>-0.16486014400739427</w:t>
+              <w:t>-0.22</w:t>
             </w:r>
           </w:p>
         </w:tc>
         <w:tc>
           <w:tcPr>
-            <w:tcW w:type="dxa" w:w="864"/>
+            <w:tcW w:type="dxa" w:w="1080"/>
           </w:tcPr>
           <w:p>
             <w:r>
-              <w:t>-0.15113571665411663</w:t>
+              <w:t>-0.08</w:t>
             </w:r>
           </w:p>
         </w:tc>
         <w:tc>
           <w:tcPr>
-            <w:tcW w:type="dxa" w:w="864"/>
+            <w:tcW w:type="dxa" w:w="1080"/>
           </w:tcPr>
           <w:p>
             <w:r>
@@ -470,57 +388,37 @@
         </w:tc>
         <w:tc>
           <w:tcPr>
-            <w:tcW w:type="dxa" w:w="864"/>
+            <w:tcW w:type="dxa" w:w="1080"/>
           </w:tcPr>
           <w:p>
             <w:r>
-              <w:t>0.11058652412379581</w:t>
+              <w:t>0.03</w:t>
             </w:r>
           </w:p>
         </w:tc>
         <w:tc>
           <w:tcPr>
-            <w:tcW w:type="dxa" w:w="864"/>
+            <w:tcW w:type="dxa" w:w="1080"/>
           </w:tcPr>
           <w:p>
             <w:r>
-              <w:t>-0.04640598180966703</w:t>
+              <w:t>-0.09</w:t>
             </w:r>
           </w:p>
         </w:tc>
         <w:tc>
           <w:tcPr>
-            <w:tcW w:type="dxa" w:w="864"/>
+            <w:tcW w:type="dxa" w:w="1080"/>
           </w:tcPr>
           <w:p>
             <w:r>
-              <w:t>-0.03523864667781896</w:t>
+              <w:t>0.08</w:t>
             </w:r>
           </w:p>
         </w:tc>
         <w:tc>
           <w:tcPr>
-            <w:tcW w:type="dxa" w:w="864"/>
-          </w:tcPr>
-          <w:p>
-            <w:r>
-              <w:t>-0.04684802446569509</w:t>
-            </w:r>
-          </w:p>
-        </w:tc>
-        <w:tc>
-          <w:tcPr>
-            <w:tcW w:type="dxa" w:w="864"/>
-          </w:tcPr>
-          <w:p>
-            <w:r>
-              <w:t>0.15113571665411674</w:t>
-            </w:r>
-          </w:p>
-        </w:tc>
-        <w:tc>
-          <w:tcPr>
-            <w:tcW w:type="dxa" w:w="864"/>
+            <w:tcW w:type="dxa" w:w="1080"/>
           </w:tcPr>
           <w:p>
             <w:r>
@@ -532,47 +430,47 @@
       <w:tr>
         <w:tc>
           <w:tcPr>
-            <w:tcW w:type="dxa" w:w="864"/>
+            <w:tcW w:type="dxa" w:w="1080"/>
           </w:tcPr>
           <w:p>
             <w:r>
-              <w:t>-0.03020748256298876</w:t>
+              <w:t>-0.04</w:t>
             </w:r>
           </w:p>
         </w:tc>
         <w:tc>
           <w:tcPr>
-            <w:tcW w:type="dxa" w:w="864"/>
+            <w:tcW w:type="dxa" w:w="1080"/>
           </w:tcPr>
           <w:p>
             <w:r>
-              <w:t>-0.19970295177276687</w:t>
+              <w:t>-0.22</w:t>
             </w:r>
           </w:p>
         </w:tc>
         <w:tc>
           <w:tcPr>
-            <w:tcW w:type="dxa" w:w="864"/>
+            <w:tcW w:type="dxa" w:w="1080"/>
           </w:tcPr>
           <w:p>
             <w:r>
-              <w:t>-0.01848073964606917</w:t>
+              <w:t>0.07</w:t>
             </w:r>
           </w:p>
         </w:tc>
         <w:tc>
           <w:tcPr>
-            <w:tcW w:type="dxa" w:w="864"/>
+            <w:tcW w:type="dxa" w:w="1080"/>
           </w:tcPr>
           <w:p>
             <w:r>
-              <w:t>0.11058652412379581</w:t>
+              <w:t>0.03</w:t>
             </w:r>
           </w:p>
         </w:tc>
         <w:tc>
           <w:tcPr>
-            <w:tcW w:type="dxa" w:w="864"/>
+            <w:tcW w:type="dxa" w:w="1080"/>
           </w:tcPr>
           <w:p>
             <w:r>
@@ -582,47 +480,27 @@
         </w:tc>
         <w:tc>
           <w:tcPr>
-            <w:tcW w:type="dxa" w:w="864"/>
+            <w:tcW w:type="dxa" w:w="1080"/>
           </w:tcPr>
           <w:p>
             <w:r>
-              <w:t>0.1101669471373037</w:t>
+              <w:t>-0.05</w:t>
             </w:r>
           </w:p>
         </w:tc>
         <w:tc>
           <w:tcPr>
-            <w:tcW w:type="dxa" w:w="864"/>
+            <w:tcW w:type="dxa" w:w="1080"/>
           </w:tcPr>
           <w:p>
             <w:r>
-              <w:t>0.38939319131907574</w:t>
+              <w:t>-0.07</w:t>
             </w:r>
           </w:p>
         </w:tc>
         <w:tc>
           <w:tcPr>
-            <w:tcW w:type="dxa" w:w="864"/>
-          </w:tcPr>
-          <w:p>
-            <w:r>
-              <w:t>-0.07474931987195672</w:t>
-            </w:r>
-          </w:p>
-        </w:tc>
-        <w:tc>
-          <w:tcPr>
-            <w:tcW w:type="dxa" w:w="864"/>
-          </w:tcPr>
-          <w:p>
-            <w:r>
-              <w:t>0.018480739646069156</w:t>
-            </w:r>
-          </w:p>
-        </w:tc>
-        <w:tc>
-          <w:tcPr>
-            <w:tcW w:type="dxa" w:w="864"/>
+            <w:tcW w:type="dxa" w:w="1080"/>
           </w:tcPr>
           <w:p>
             <w:r>
@@ -634,57 +512,57 @@
       <w:tr>
         <w:tc>
           <w:tcPr>
-            <w:tcW w:type="dxa" w:w="864"/>
+            <w:tcW w:type="dxa" w:w="1080"/>
           </w:tcPr>
           <w:p>
             <w:r>
-              <w:t>0.0011958977748229244</w:t>
+              <w:t>0.05</w:t>
             </w:r>
           </w:p>
         </w:tc>
         <w:tc>
           <w:tcPr>
-            <w:tcW w:type="dxa" w:w="864"/>
+            <w:tcW w:type="dxa" w:w="1080"/>
           </w:tcPr>
           <w:p>
             <w:r>
-              <w:t>0.1645867556897806</w:t>
+              <w:t>0.13</w:t>
             </w:r>
           </w:p>
         </w:tc>
         <w:tc>
           <w:tcPr>
-            <w:tcW w:type="dxa" w:w="864"/>
+            <w:tcW w:type="dxa" w:w="1080"/>
           </w:tcPr>
           <w:p>
             <w:r>
-              <w:t>-0.0664627198394426</w:t>
+              <w:t>-0.04</w:t>
             </w:r>
           </w:p>
         </w:tc>
         <w:tc>
           <w:tcPr>
-            <w:tcW w:type="dxa" w:w="864"/>
+            <w:tcW w:type="dxa" w:w="1080"/>
           </w:tcPr>
           <w:p>
             <w:r>
-              <w:t>-0.04640598180966703</w:t>
+              <w:t>-0.09</w:t>
             </w:r>
           </w:p>
         </w:tc>
         <w:tc>
           <w:tcPr>
-            <w:tcW w:type="dxa" w:w="864"/>
+            <w:tcW w:type="dxa" w:w="1080"/>
           </w:tcPr>
           <w:p>
             <w:r>
-              <w:t>0.1101669471373037</w:t>
+              <w:t>-0.05</w:t>
             </w:r>
           </w:p>
         </w:tc>
         <w:tc>
           <w:tcPr>
-            <w:tcW w:type="dxa" w:w="864"/>
+            <w:tcW w:type="dxa" w:w="1080"/>
           </w:tcPr>
           <w:p>
             <w:r>
@@ -694,37 +572,17 @@
         </w:tc>
         <w:tc>
           <w:tcPr>
-            <w:tcW w:type="dxa" w:w="864"/>
+            <w:tcW w:type="dxa" w:w="1080"/>
           </w:tcPr>
           <w:p>
             <w:r>
-              <w:t>0.06269556040495378</w:t>
+              <w:t>0.04</w:t>
             </w:r>
           </w:p>
         </w:tc>
         <w:tc>
           <w:tcPr>
-            <w:tcW w:type="dxa" w:w="864"/>
-          </w:tcPr>
-          <w:p>
-            <w:r>
-              <w:t>-0.053981356161225236</w:t>
-            </w:r>
-          </w:p>
-        </w:tc>
-        <w:tc>
-          <w:tcPr>
-            <w:tcW w:type="dxa" w:w="864"/>
-          </w:tcPr>
-          <w:p>
-            <w:r>
-              <w:t>0.06646271983944277</w:t>
-            </w:r>
-          </w:p>
-        </w:tc>
-        <w:tc>
-          <w:tcPr>
-            <w:tcW w:type="dxa" w:w="864"/>
+            <w:tcW w:type="dxa" w:w="1080"/>
           </w:tcPr>
           <w:p>
             <w:r>
@@ -736,67 +594,67 @@
       <w:tr>
         <w:tc>
           <w:tcPr>
-            <w:tcW w:type="dxa" w:w="864"/>
+            <w:tcW w:type="dxa" w:w="1080"/>
           </w:tcPr>
           <w:p>
             <w:r>
-              <w:t>-0.057925670436484965</w:t>
+              <w:t>-0.27</w:t>
             </w:r>
           </w:p>
         </w:tc>
         <w:tc>
           <w:tcPr>
-            <w:tcW w:type="dxa" w:w="864"/>
+            <w:tcW w:type="dxa" w:w="1080"/>
           </w:tcPr>
           <w:p>
             <w:r>
-              <w:t>-0.018270151260329947</w:t>
+              <w:t>-0.14</w:t>
             </w:r>
           </w:p>
         </w:tc>
         <w:tc>
           <w:tcPr>
-            <w:tcW w:type="dxa" w:w="864"/>
+            <w:tcW w:type="dxa" w:w="1080"/>
           </w:tcPr>
           <w:p>
             <w:r>
-              <w:t>0.05290090477479754</w:t>
+              <w:t>-1.0</w:t>
             </w:r>
           </w:p>
         </w:tc>
         <w:tc>
           <w:tcPr>
-            <w:tcW w:type="dxa" w:w="864"/>
+            <w:tcW w:type="dxa" w:w="1080"/>
           </w:tcPr>
           <w:p>
             <w:r>
-              <w:t>-0.03523864667781896</w:t>
+              <w:t>0.08</w:t>
             </w:r>
           </w:p>
         </w:tc>
         <w:tc>
           <w:tcPr>
-            <w:tcW w:type="dxa" w:w="864"/>
+            <w:tcW w:type="dxa" w:w="1080"/>
           </w:tcPr>
           <w:p>
             <w:r>
-              <w:t>0.38939319131907574</w:t>
+              <w:t>-0.07</w:t>
             </w:r>
           </w:p>
         </w:tc>
         <w:tc>
           <w:tcPr>
-            <w:tcW w:type="dxa" w:w="864"/>
+            <w:tcW w:type="dxa" w:w="1080"/>
           </w:tcPr>
           <w:p>
             <w:r>
-              <w:t>0.06269556040495378</w:t>
+              <w:t>0.04</w:t>
             </w:r>
           </w:p>
         </w:tc>
         <w:tc>
           <w:tcPr>
-            <w:tcW w:type="dxa" w:w="864"/>
+            <w:tcW w:type="dxa" w:w="1080"/>
           </w:tcPr>
           <w:p>
             <w:r>
@@ -806,231 +664,7 @@
         </w:tc>
         <w:tc>
           <w:tcPr>
-            <w:tcW w:type="dxa" w:w="864"/>
-          </w:tcPr>
-          <w:p>
-            <w:r>
-              <w:t>-0.08025371989584829</w:t>
-            </w:r>
-          </w:p>
-        </w:tc>
-        <w:tc>
-          <w:tcPr>
-            <w:tcW w:type="dxa" w:w="864"/>
-          </w:tcPr>
-          <w:p>
-            <w:r>
-              <w:t>-0.05290090477479738</w:t>
-            </w:r>
-          </w:p>
-        </w:tc>
-        <w:tc>
-          <w:tcPr>
-            <w:tcW w:type="dxa" w:w="864"/>
-          </w:tcPr>
-          <w:p>
-            <w:r>
-              <w:t>nump</w:t>
-            </w:r>
-          </w:p>
-        </w:tc>
-      </w:tr>
-      <w:tr>
-        <w:tc>
-          <w:tcPr>
-            <w:tcW w:type="dxa" w:w="864"/>
-          </w:tcPr>
-          <w:p>
-            <w:r>
-              <w:t>-0.03970600353423059</w:t>
-            </w:r>
-          </w:p>
-        </w:tc>
-        <w:tc>
-          <w:tcPr>
-            <w:tcW w:type="dxa" w:w="864"/>
-          </w:tcPr>
-          <w:p>
-            <w:r>
-              <w:t>-0.1331391361013137</w:t>
-            </w:r>
-          </w:p>
-        </w:tc>
-        <w:tc>
-          <w:tcPr>
-            <w:tcW w:type="dxa" w:w="864"/>
-          </w:tcPr>
-          <w:p>
-            <w:r>
-              <w:t>0.20172654959898326</w:t>
-            </w:r>
-          </w:p>
-        </w:tc>
-        <w:tc>
-          <w:tcPr>
-            <w:tcW w:type="dxa" w:w="864"/>
-          </w:tcPr>
-          <w:p>
-            <w:r>
-              <w:t>-0.04684802446569509</w:t>
-            </w:r>
-          </w:p>
-        </w:tc>
-        <w:tc>
-          <w:tcPr>
-            <w:tcW w:type="dxa" w:w="864"/>
-          </w:tcPr>
-          <w:p>
-            <w:r>
-              <w:t>-0.07474931987195672</w:t>
-            </w:r>
-          </w:p>
-        </w:tc>
-        <w:tc>
-          <w:tcPr>
-            <w:tcW w:type="dxa" w:w="864"/>
-          </w:tcPr>
-          <w:p>
-            <w:r>
-              <w:t>-0.053981356161225236</w:t>
-            </w:r>
-          </w:p>
-        </w:tc>
-        <w:tc>
-          <w:tcPr>
-            <w:tcW w:type="dxa" w:w="864"/>
-          </w:tcPr>
-          <w:p>
-            <w:r>
-              <w:t>-0.08025371989584829</w:t>
-            </w:r>
-          </w:p>
-        </w:tc>
-        <w:tc>
-          <w:tcPr>
-            <w:tcW w:type="dxa" w:w="864"/>
-          </w:tcPr>
-          <w:p>
-            <w:r>
-              <w:t>1.0</w:t>
-            </w:r>
-          </w:p>
-        </w:tc>
-        <w:tc>
-          <w:tcPr>
-            <w:tcW w:type="dxa" w:w="864"/>
-          </w:tcPr>
-          <w:p>
-            <w:r>
-              <w:t>-0.20172654959898315</w:t>
-            </w:r>
-          </w:p>
-        </w:tc>
-        <w:tc>
-          <w:tcPr>
-            <w:tcW w:type="dxa" w:w="864"/>
-          </w:tcPr>
-          <w:p>
-            <w:r>
-              <w:t>mfgf</w:t>
-            </w:r>
-          </w:p>
-        </w:tc>
-      </w:tr>
-      <w:tr>
-        <w:tc>
-          <w:tcPr>
-            <w:tcW w:type="dxa" w:w="864"/>
-          </w:tcPr>
-          <w:p>
-            <w:r>
-              <w:t>-0.1909780070743519</w:t>
-            </w:r>
-          </w:p>
-        </w:tc>
-        <w:tc>
-          <w:tcPr>
-            <w:tcW w:type="dxa" w:w="864"/>
-          </w:tcPr>
-          <w:p>
-            <w:r>
-              <w:t>0.011751670724391898</w:t>
-            </w:r>
-          </w:p>
-        </w:tc>
-        <w:tc>
-          <w:tcPr>
-            <w:tcW w:type="dxa" w:w="864"/>
-          </w:tcPr>
-          <w:p>
-            <w:r>
-              <w:t>-1.0000000000000004</w:t>
-            </w:r>
-          </w:p>
-        </w:tc>
-        <w:tc>
-          <w:tcPr>
-            <w:tcW w:type="dxa" w:w="864"/>
-          </w:tcPr>
-          <w:p>
-            <w:r>
-              <w:t>0.15113571665411674</w:t>
-            </w:r>
-          </w:p>
-        </w:tc>
-        <w:tc>
-          <w:tcPr>
-            <w:tcW w:type="dxa" w:w="864"/>
-          </w:tcPr>
-          <w:p>
-            <w:r>
-              <w:t>0.018480739646069156</w:t>
-            </w:r>
-          </w:p>
-        </w:tc>
-        <w:tc>
-          <w:tcPr>
-            <w:tcW w:type="dxa" w:w="864"/>
-          </w:tcPr>
-          <w:p>
-            <w:r>
-              <w:t>0.06646271983944277</w:t>
-            </w:r>
-          </w:p>
-        </w:tc>
-        <w:tc>
-          <w:tcPr>
-            <w:tcW w:type="dxa" w:w="864"/>
-          </w:tcPr>
-          <w:p>
-            <w:r>
-              <w:t>-0.05290090477479738</w:t>
-            </w:r>
-          </w:p>
-        </w:tc>
-        <w:tc>
-          <w:tcPr>
-            <w:tcW w:type="dxa" w:w="864"/>
-          </w:tcPr>
-          <w:p>
-            <w:r>
-              <w:t>-0.20172654959898315</w:t>
-            </w:r>
-          </w:p>
-        </w:tc>
-        <w:tc>
-          <w:tcPr>
-            <w:tcW w:type="dxa" w:w="864"/>
-          </w:tcPr>
-          <w:p>
-            <w:r>
-              <w:t>1.0</w:t>
-            </w:r>
-          </w:p>
-        </w:tc>
-        <w:tc>
-          <w:tcPr>
-            <w:tcW w:type="dxa" w:w="864"/>
+            <w:tcW w:type="dxa" w:w="1080"/>
           </w:tcPr>
           <w:p>
             <w:r>

</xml_diff>

<commit_message>
descriptives with new segmentation
</commit_message>
<xml_diff>
--- a/test.docx
+++ b/test.docx
@@ -116,7 +116,7 @@
           </w:tcPr>
           <w:p>
             <w:r>
-              <w:t>0.26</w:t>
+              <w:t>0.29</w:t>
             </w:r>
           </w:p>
         </w:tc>
@@ -146,7 +146,7 @@
           </w:tcPr>
           <w:p>
             <w:r>
-              <w:t>-0.04</w:t>
+              <w:t>-0.03</w:t>
             </w:r>
           </w:p>
         </w:tc>
@@ -156,7 +156,7 @@
           </w:tcPr>
           <w:p>
             <w:r>
-              <w:t>0.05</w:t>
+              <w:t>0.04</w:t>
             </w:r>
           </w:p>
         </w:tc>
@@ -188,7 +188,7 @@
           </w:tcPr>
           <w:p>
             <w:r>
-              <w:t>0.26</w:t>
+              <w:t>0.29</w:t>
             </w:r>
           </w:p>
         </w:tc>
@@ -208,7 +208,7 @@
           </w:tcPr>
           <w:p>
             <w:r>
-              <w:t>0.14</w:t>
+              <w:t>0.15</w:t>
             </w:r>
           </w:p>
         </w:tc>
@@ -218,7 +218,7 @@
           </w:tcPr>
           <w:p>
             <w:r>
-              <w:t>-0.22</w:t>
+              <w:t>-0.21</w:t>
             </w:r>
           </w:p>
         </w:tc>
@@ -228,7 +228,7 @@
           </w:tcPr>
           <w:p>
             <w:r>
-              <w:t>-0.22</w:t>
+              <w:t>-0.24</w:t>
             </w:r>
           </w:p>
         </w:tc>
@@ -238,7 +238,7 @@
           </w:tcPr>
           <w:p>
             <w:r>
-              <w:t>0.13</w:t>
+              <w:t>0.12</w:t>
             </w:r>
           </w:p>
         </w:tc>
@@ -248,7 +248,7 @@
           </w:tcPr>
           <w:p>
             <w:r>
-              <w:t>-0.14</w:t>
+              <w:t>-0.15</w:t>
             </w:r>
           </w:p>
         </w:tc>
@@ -280,7 +280,7 @@
           </w:tcPr>
           <w:p>
             <w:r>
-              <w:t>0.14</w:t>
+              <w:t>0.15</w:t>
             </w:r>
           </w:p>
         </w:tc>
@@ -300,7 +300,7 @@
           </w:tcPr>
           <w:p>
             <w:r>
-              <w:t>-0.08</w:t>
+              <w:t>-0.07</w:t>
             </w:r>
           </w:p>
         </w:tc>
@@ -310,7 +310,7 @@
           </w:tcPr>
           <w:p>
             <w:r>
-              <w:t>0.07</w:t>
+              <w:t>0.1</w:t>
             </w:r>
           </w:p>
         </w:tc>
@@ -320,7 +320,7 @@
           </w:tcPr>
           <w:p>
             <w:r>
-              <w:t>-0.04</w:t>
+              <w:t>-0.05</w:t>
             </w:r>
           </w:p>
         </w:tc>
@@ -362,7 +362,7 @@
           </w:tcPr>
           <w:p>
             <w:r>
-              <w:t>-0.22</w:t>
+              <w:t>-0.21</w:t>
             </w:r>
           </w:p>
         </w:tc>
@@ -372,7 +372,7 @@
           </w:tcPr>
           <w:p>
             <w:r>
-              <w:t>-0.08</w:t>
+              <w:t>-0.07</w:t>
             </w:r>
           </w:p>
         </w:tc>
@@ -392,7 +392,7 @@
           </w:tcPr>
           <w:p>
             <w:r>
-              <w:t>0.03</w:t>
+              <w:t>0.02</w:t>
             </w:r>
           </w:p>
         </w:tc>
@@ -412,7 +412,7 @@
           </w:tcPr>
           <w:p>
             <w:r>
-              <w:t>0.08</w:t>
+              <w:t>0.07</w:t>
             </w:r>
           </w:p>
         </w:tc>
@@ -434,7 +434,7 @@
           </w:tcPr>
           <w:p>
             <w:r>
-              <w:t>-0.04</w:t>
+              <w:t>-0.03</w:t>
             </w:r>
           </w:p>
         </w:tc>
@@ -444,7 +444,7 @@
           </w:tcPr>
           <w:p>
             <w:r>
-              <w:t>-0.22</w:t>
+              <w:t>-0.24</w:t>
             </w:r>
           </w:p>
         </w:tc>
@@ -454,7 +454,7 @@
           </w:tcPr>
           <w:p>
             <w:r>
-              <w:t>0.07</w:t>
+              <w:t>0.1</w:t>
             </w:r>
           </w:p>
         </w:tc>
@@ -464,7 +464,7 @@
           </w:tcPr>
           <w:p>
             <w:r>
-              <w:t>0.03</w:t>
+              <w:t>0.02</w:t>
             </w:r>
           </w:p>
         </w:tc>
@@ -494,7 +494,7 @@
           </w:tcPr>
           <w:p>
             <w:r>
-              <w:t>-0.07</w:t>
+              <w:t>-0.1</w:t>
             </w:r>
           </w:p>
         </w:tc>
@@ -516,7 +516,7 @@
           </w:tcPr>
           <w:p>
             <w:r>
-              <w:t>0.05</w:t>
+              <w:t>0.04</w:t>
             </w:r>
           </w:p>
         </w:tc>
@@ -526,7 +526,7 @@
           </w:tcPr>
           <w:p>
             <w:r>
-              <w:t>0.13</w:t>
+              <w:t>0.12</w:t>
             </w:r>
           </w:p>
         </w:tc>
@@ -536,7 +536,7 @@
           </w:tcPr>
           <w:p>
             <w:r>
-              <w:t>-0.04</w:t>
+              <w:t>-0.05</w:t>
             </w:r>
           </w:p>
         </w:tc>
@@ -576,7 +576,7 @@
           </w:tcPr>
           <w:p>
             <w:r>
-              <w:t>0.04</w:t>
+              <w:t>0.05</w:t>
             </w:r>
           </w:p>
         </w:tc>
@@ -608,7 +608,7 @@
           </w:tcPr>
           <w:p>
             <w:r>
-              <w:t>-0.14</w:t>
+              <w:t>-0.15</w:t>
             </w:r>
           </w:p>
         </w:tc>
@@ -628,7 +628,7 @@
           </w:tcPr>
           <w:p>
             <w:r>
-              <w:t>0.08</w:t>
+              <w:t>0.07</w:t>
             </w:r>
           </w:p>
         </w:tc>
@@ -638,7 +638,7 @@
           </w:tcPr>
           <w:p>
             <w:r>
-              <w:t>-0.07</w:t>
+              <w:t>-0.1</w:t>
             </w:r>
           </w:p>
         </w:tc>
@@ -648,7 +648,7 @@
           </w:tcPr>
           <w:p>
             <w:r>
-              <w:t>0.04</w:t>
+              <w:t>0.05</w:t>
             </w:r>
           </w:p>
         </w:tc>

</xml_diff>